<commit_message>
Adicionado no manual, link para github
</commit_message>
<xml_diff>
--- a/MANUAL_DE_EXECUCAO__POSTMAN_DOC_REST_API.docx
+++ b/MANUAL_DE_EXECUCAO__POSTMAN_DOC_REST_API.docx
@@ -10,270 +10,773 @@
           <w:szCs w:val="40"/>
         </w:rPr>
       </w:pPr>
+      <w:r>
+        <w:rPr>
+          <w:b/>
+          <w:sz w:val="40"/>
+          <w:szCs w:val="40"/>
+        </w:rPr>
+        <w:t>Manual de execução - desafio-</w:t>
+      </w:r>
+      <w:proofErr w:type="spellStart"/>
+      <w:r>
+        <w:rPr>
+          <w:b/>
+          <w:sz w:val="40"/>
+          <w:szCs w:val="40"/>
+        </w:rPr>
+        <w:t>dev</w:t>
+      </w:r>
+      <w:proofErr w:type="spellEnd"/>
+      <w:r>
+        <w:rPr>
+          <w:b/>
+          <w:sz w:val="40"/>
+          <w:szCs w:val="40"/>
+        </w:rPr>
+        <w:t>-</w:t>
+      </w:r>
+      <w:proofErr w:type="spellStart"/>
+      <w:r>
+        <w:rPr>
+          <w:b/>
+          <w:sz w:val="40"/>
+          <w:szCs w:val="40"/>
+        </w:rPr>
+        <w:t>api-rest</w:t>
+      </w:r>
+      <w:proofErr w:type="spellEnd"/>
+    </w:p>
+    <w:p>
+      <w:pPr>
+        <w:jc w:val="center"/>
+        <w:rPr>
+          <w:sz w:val="40"/>
+          <w:szCs w:val="40"/>
+        </w:rPr>
+      </w:pPr>
+    </w:p>
+    <w:p>
+      <w:pPr>
+        <w:rPr>
+          <w:b/>
+          <w:sz w:val="32"/>
+          <w:szCs w:val="32"/>
+        </w:rPr>
+      </w:pPr>
+      <w:proofErr w:type="spellStart"/>
+      <w:r>
+        <w:rPr>
+          <w:b/>
+          <w:sz w:val="32"/>
+          <w:szCs w:val="32"/>
+        </w:rPr>
+        <w:t>Git</w:t>
+      </w:r>
+      <w:proofErr w:type="spellEnd"/>
+      <w:r>
+        <w:rPr>
+          <w:b/>
+          <w:sz w:val="32"/>
+          <w:szCs w:val="32"/>
+        </w:rPr>
+        <w:t xml:space="preserve"> </w:t>
+      </w:r>
+      <w:proofErr w:type="spellStart"/>
+      <w:r>
+        <w:rPr>
+          <w:b/>
+          <w:sz w:val="32"/>
+          <w:szCs w:val="32"/>
+        </w:rPr>
+        <w:t>Repositories</w:t>
+      </w:r>
+      <w:proofErr w:type="spellEnd"/>
+      <w:r>
+        <w:rPr>
+          <w:b/>
+          <w:sz w:val="32"/>
+          <w:szCs w:val="32"/>
+        </w:rPr>
+        <w:t xml:space="preserve">:  </w:t>
+      </w:r>
+    </w:p>
+    <w:p>
+      <w:pPr>
+        <w:rPr>
+          <w:sz w:val="24"/>
+          <w:szCs w:val="24"/>
+        </w:rPr>
+      </w:pPr>
+      <w:proofErr w:type="spellStart"/>
+      <w:r>
+        <w:rPr>
+          <w:sz w:val="24"/>
+          <w:szCs w:val="24"/>
+        </w:rPr>
+        <w:t>Https</w:t>
+      </w:r>
+      <w:proofErr w:type="spellEnd"/>
+      <w:r>
+        <w:rPr>
+          <w:sz w:val="24"/>
+          <w:szCs w:val="24"/>
+        </w:rPr>
+        <w:t xml:space="preserve"> do repositório. Clonar projeto desafio-</w:t>
+      </w:r>
+      <w:proofErr w:type="spellStart"/>
+      <w:r>
+        <w:rPr>
+          <w:sz w:val="24"/>
+          <w:szCs w:val="24"/>
+        </w:rPr>
+        <w:t>dev</w:t>
+      </w:r>
+      <w:proofErr w:type="spellEnd"/>
+      <w:r>
+        <w:rPr>
+          <w:sz w:val="24"/>
+          <w:szCs w:val="24"/>
+        </w:rPr>
+        <w:t>-</w:t>
+      </w:r>
+      <w:proofErr w:type="spellStart"/>
+      <w:r>
+        <w:rPr>
+          <w:sz w:val="24"/>
+          <w:szCs w:val="24"/>
+        </w:rPr>
+        <w:t>api-rest-Dock</w:t>
+      </w:r>
+      <w:proofErr w:type="spellEnd"/>
+    </w:p>
+    <w:p>
+      <w:hyperlink r:id="rId5" w:history="1">
+        <w:r>
+          <w:rPr>
+            <w:rStyle w:val="Hyperlink"/>
+          </w:rPr>
+          <w:t>https://github.com/RafaelAraujoCv/REST_API_Desafio_Dock.git</w:t>
+        </w:r>
+      </w:hyperlink>
+    </w:p>
+    <w:p>
       <w:bookmarkStart w:id="0" w:name="_GoBack"/>
       <w:bookmarkEnd w:id="0"/>
-      <w:r>
-        <w:rPr>
-          <w:b/>
-          <w:sz w:val="40"/>
-          <w:szCs w:val="40"/>
-        </w:rPr>
-        <w:t>Manual de execução - desafio-</w:t>
-      </w:r>
-      <w:proofErr w:type="spellStart"/>
-      <w:r>
-        <w:rPr>
-          <w:b/>
-          <w:sz w:val="40"/>
-          <w:szCs w:val="40"/>
-        </w:rPr>
-        <w:t>dev</w:t>
-      </w:r>
-      <w:proofErr w:type="spellEnd"/>
-      <w:r>
-        <w:rPr>
-          <w:b/>
-          <w:sz w:val="40"/>
-          <w:szCs w:val="40"/>
-        </w:rPr>
-        <w:t>-</w:t>
-      </w:r>
-      <w:proofErr w:type="spellStart"/>
-      <w:r>
-        <w:rPr>
-          <w:b/>
-          <w:sz w:val="40"/>
-          <w:szCs w:val="40"/>
-        </w:rPr>
-        <w:t>api-rest</w:t>
-      </w:r>
-      <w:proofErr w:type="spellEnd"/>
-    </w:p>
-    <w:p>
-      <w:pPr>
-        <w:jc w:val="center"/>
-        <w:rPr>
-          <w:sz w:val="40"/>
-          <w:szCs w:val="40"/>
-        </w:rPr>
-      </w:pPr>
-    </w:p>
-    <w:p>
-      <w:pPr>
-        <w:rPr>
-          <w:b/>
-          <w:sz w:val="32"/>
-          <w:szCs w:val="32"/>
-        </w:rPr>
-      </w:pPr>
-      <w:proofErr w:type="spellStart"/>
-      <w:r>
-        <w:rPr>
-          <w:b/>
-          <w:sz w:val="32"/>
-          <w:szCs w:val="32"/>
-        </w:rPr>
-        <w:t>Git</w:t>
-      </w:r>
-      <w:proofErr w:type="spellEnd"/>
-      <w:r>
-        <w:rPr>
-          <w:b/>
-          <w:sz w:val="32"/>
-          <w:szCs w:val="32"/>
+    </w:p>
+    <w:p>
+      <w:pPr>
+        <w:rPr>
+          <w:b/>
+          <w:sz w:val="32"/>
+          <w:szCs w:val="32"/>
+        </w:rPr>
+      </w:pPr>
+      <w:r>
+        <w:rPr>
+          <w:b/>
+          <w:sz w:val="32"/>
+          <w:szCs w:val="32"/>
+        </w:rPr>
+        <w:t>Preparar ambiente de desenvolvimento</w:t>
+      </w:r>
+    </w:p>
+    <w:p>
+      <w:pPr>
+        <w:rPr>
+          <w:sz w:val="24"/>
+          <w:szCs w:val="24"/>
+        </w:rPr>
+      </w:pPr>
+      <w:r>
+        <w:rPr>
+          <w:sz w:val="24"/>
+          <w:szCs w:val="24"/>
+        </w:rPr>
+        <w:t xml:space="preserve">- </w:t>
+      </w:r>
+      <w:proofErr w:type="spellStart"/>
+      <w:r>
+        <w:rPr>
+          <w:sz w:val="24"/>
+          <w:szCs w:val="24"/>
+        </w:rPr>
+        <w:t>NodeJS</w:t>
+      </w:r>
+      <w:proofErr w:type="spellEnd"/>
+      <w:r>
+        <w:rPr>
+          <w:sz w:val="24"/>
+          <w:szCs w:val="24"/>
+        </w:rPr>
+        <w:t xml:space="preserve"> LTS - https://nodejs.org/en/download/</w:t>
+      </w:r>
+    </w:p>
+    <w:p>
+      <w:pPr>
+        <w:rPr>
+          <w:sz w:val="24"/>
+          <w:szCs w:val="24"/>
+        </w:rPr>
+      </w:pPr>
+      <w:r>
+        <w:rPr>
+          <w:sz w:val="24"/>
+          <w:szCs w:val="24"/>
+        </w:rPr>
+        <w:t xml:space="preserve">- </w:t>
+      </w:r>
+      <w:proofErr w:type="spellStart"/>
+      <w:r>
+        <w:rPr>
+          <w:sz w:val="24"/>
+          <w:szCs w:val="24"/>
+        </w:rPr>
+        <w:t>MySql</w:t>
+      </w:r>
+      <w:proofErr w:type="spellEnd"/>
+      <w:r>
+        <w:rPr>
+          <w:sz w:val="24"/>
+          <w:szCs w:val="24"/>
+        </w:rPr>
+        <w:t xml:space="preserve"> - https://www.mysql.com/products/workbench/</w:t>
+      </w:r>
+      <w:r>
+        <w:rPr>
+          <w:sz w:val="24"/>
+          <w:szCs w:val="24"/>
         </w:rPr>
         <w:t xml:space="preserve"> </w:t>
       </w:r>
-      <w:proofErr w:type="spellStart"/>
-      <w:r>
-        <w:rPr>
-          <w:b/>
-          <w:sz w:val="32"/>
-          <w:szCs w:val="32"/>
-        </w:rPr>
-        <w:t>Repositories</w:t>
-      </w:r>
-      <w:proofErr w:type="spellEnd"/>
-      <w:r>
-        <w:rPr>
-          <w:b/>
-          <w:sz w:val="32"/>
-          <w:szCs w:val="32"/>
-        </w:rPr>
-        <w:t xml:space="preserve">:  </w:t>
-      </w:r>
-    </w:p>
-    <w:p>
-      <w:pPr>
-        <w:rPr>
-          <w:sz w:val="24"/>
-          <w:szCs w:val="24"/>
-        </w:rPr>
-      </w:pPr>
-      <w:proofErr w:type="spellStart"/>
-      <w:r>
-        <w:rPr>
-          <w:sz w:val="24"/>
-          <w:szCs w:val="24"/>
-        </w:rPr>
-        <w:t>Https</w:t>
-      </w:r>
-      <w:proofErr w:type="spellEnd"/>
-      <w:r>
-        <w:rPr>
-          <w:sz w:val="24"/>
-          <w:szCs w:val="24"/>
-        </w:rPr>
-        <w:t xml:space="preserve"> do repositório. Clonar projeto desafio-</w:t>
-      </w:r>
-      <w:proofErr w:type="spellStart"/>
-      <w:r>
-        <w:rPr>
-          <w:sz w:val="24"/>
-          <w:szCs w:val="24"/>
-        </w:rPr>
-        <w:t>dev</w:t>
-      </w:r>
-      <w:proofErr w:type="spellEnd"/>
-      <w:r>
-        <w:rPr>
-          <w:sz w:val="24"/>
-          <w:szCs w:val="24"/>
-        </w:rPr>
-        <w:t>-</w:t>
-      </w:r>
-      <w:proofErr w:type="spellStart"/>
-      <w:r>
-        <w:rPr>
-          <w:sz w:val="24"/>
-          <w:szCs w:val="24"/>
-        </w:rPr>
-        <w:t>api-rest-Dock</w:t>
-      </w:r>
-      <w:proofErr w:type="spellEnd"/>
+    </w:p>
+    <w:p>
+      <w:pPr>
+        <w:rPr>
+          <w:sz w:val="24"/>
+          <w:szCs w:val="24"/>
+        </w:rPr>
+      </w:pPr>
+      <w:r>
+        <w:rPr>
+          <w:b/>
+          <w:sz w:val="24"/>
+          <w:szCs w:val="24"/>
+        </w:rPr>
+        <w:t>OBS</w:t>
+      </w:r>
+      <w:r>
+        <w:rPr>
+          <w:sz w:val="24"/>
+          <w:szCs w:val="24"/>
+        </w:rPr>
+        <w:t xml:space="preserve">: Utilizar banco de dados conforme a necessidade </w:t>
+      </w:r>
+      <w:r>
+        <w:rPr>
+          <w:sz w:val="24"/>
+          <w:szCs w:val="24"/>
+        </w:rPr>
+        <w:t>do projeto.</w:t>
+      </w:r>
+    </w:p>
+    <w:p>
+      <w:pPr>
+        <w:rPr>
+          <w:sz w:val="24"/>
+          <w:szCs w:val="24"/>
+          <w:u w:val="single"/>
+        </w:rPr>
+      </w:pPr>
+    </w:p>
+    <w:p>
+      <w:pPr>
+        <w:rPr>
+          <w:b/>
+          <w:sz w:val="32"/>
+          <w:szCs w:val="32"/>
+        </w:rPr>
+      </w:pPr>
+      <w:proofErr w:type="spellStart"/>
+      <w:r>
+        <w:rPr>
+          <w:b/>
+          <w:sz w:val="32"/>
+          <w:szCs w:val="32"/>
+        </w:rPr>
+        <w:t>NodeJS</w:t>
+      </w:r>
+      <w:proofErr w:type="spellEnd"/>
+      <w:r>
+        <w:rPr>
+          <w:b/>
+          <w:sz w:val="32"/>
+          <w:szCs w:val="32"/>
+        </w:rPr>
+        <w:t xml:space="preserve"> </w:t>
+      </w:r>
+      <w:proofErr w:type="spellStart"/>
+      <w:r>
+        <w:rPr>
+          <w:b/>
+          <w:sz w:val="32"/>
+          <w:szCs w:val="32"/>
+        </w:rPr>
+        <w:t>package</w:t>
+      </w:r>
+      <w:proofErr w:type="spellEnd"/>
+      <w:r>
+        <w:rPr>
+          <w:b/>
+          <w:sz w:val="32"/>
+          <w:szCs w:val="32"/>
+        </w:rPr>
+        <w:t>:</w:t>
+      </w:r>
+    </w:p>
+    <w:p>
+      <w:pPr>
+        <w:rPr>
+          <w:sz w:val="24"/>
+          <w:szCs w:val="24"/>
+        </w:rPr>
+      </w:pPr>
+      <w:r>
+        <w:rPr>
+          <w:sz w:val="24"/>
+          <w:szCs w:val="24"/>
+        </w:rPr>
+        <w:t>Importar pacotes, ao projeto após ser clonado do GitHub</w:t>
+      </w:r>
+      <w:r>
+        <w:rPr>
+          <w:sz w:val="24"/>
+          <w:szCs w:val="24"/>
+        </w:rPr>
+        <w:t xml:space="preserve"> </w:t>
+      </w:r>
+    </w:p>
+    <w:p>
+      <w:pPr>
+        <w:rPr>
+          <w:sz w:val="24"/>
+          <w:szCs w:val="24"/>
+        </w:rPr>
+      </w:pPr>
+      <w:r>
+        <w:rPr>
+          <w:sz w:val="24"/>
+          <w:szCs w:val="24"/>
+        </w:rPr>
+        <w:t xml:space="preserve">- Express =&gt; </w:t>
+      </w:r>
+      <w:proofErr w:type="spellStart"/>
+      <w:r>
+        <w:rPr>
+          <w:sz w:val="24"/>
+          <w:szCs w:val="24"/>
+        </w:rPr>
+        <w:t>npm</w:t>
+      </w:r>
+      <w:proofErr w:type="spellEnd"/>
+      <w:r>
+        <w:rPr>
+          <w:sz w:val="24"/>
+          <w:szCs w:val="24"/>
+        </w:rPr>
+        <w:t xml:space="preserve"> </w:t>
+      </w:r>
+      <w:proofErr w:type="spellStart"/>
+      <w:r>
+        <w:rPr>
+          <w:sz w:val="24"/>
+          <w:szCs w:val="24"/>
+        </w:rPr>
+        <w:t>install</w:t>
+      </w:r>
+      <w:proofErr w:type="spellEnd"/>
+      <w:r>
+        <w:rPr>
+          <w:sz w:val="24"/>
+          <w:szCs w:val="24"/>
+        </w:rPr>
+        <w:t xml:space="preserve"> </w:t>
+      </w:r>
+      <w:proofErr w:type="spellStart"/>
+      <w:r>
+        <w:rPr>
+          <w:sz w:val="24"/>
+          <w:szCs w:val="24"/>
+        </w:rPr>
+        <w:t>express</w:t>
+      </w:r>
+      <w:proofErr w:type="spellEnd"/>
+    </w:p>
+    <w:p>
+      <w:pPr>
+        <w:rPr>
+          <w:sz w:val="24"/>
+          <w:szCs w:val="24"/>
+        </w:rPr>
+      </w:pPr>
+      <w:r>
+        <w:rPr>
+          <w:sz w:val="24"/>
+          <w:szCs w:val="24"/>
+        </w:rPr>
+        <w:t xml:space="preserve">- </w:t>
+      </w:r>
+      <w:proofErr w:type="spellStart"/>
+      <w:r>
+        <w:rPr>
+          <w:sz w:val="24"/>
+          <w:szCs w:val="24"/>
+        </w:rPr>
+        <w:t>Body-parser</w:t>
+      </w:r>
+      <w:proofErr w:type="spellEnd"/>
+      <w:r>
+        <w:rPr>
+          <w:sz w:val="24"/>
+          <w:szCs w:val="24"/>
+        </w:rPr>
+        <w:t xml:space="preserve"> =&gt; </w:t>
+      </w:r>
+      <w:proofErr w:type="spellStart"/>
+      <w:r>
+        <w:rPr>
+          <w:sz w:val="24"/>
+          <w:szCs w:val="24"/>
+        </w:rPr>
+        <w:t>npm</w:t>
+      </w:r>
+      <w:proofErr w:type="spellEnd"/>
+      <w:r>
+        <w:rPr>
+          <w:sz w:val="24"/>
+          <w:szCs w:val="24"/>
+        </w:rPr>
+        <w:t xml:space="preserve"> </w:t>
+      </w:r>
+      <w:proofErr w:type="spellStart"/>
+      <w:r>
+        <w:rPr>
+          <w:sz w:val="24"/>
+          <w:szCs w:val="24"/>
+        </w:rPr>
+        <w:t>install</w:t>
+      </w:r>
+      <w:proofErr w:type="spellEnd"/>
+      <w:r>
+        <w:rPr>
+          <w:sz w:val="24"/>
+          <w:szCs w:val="24"/>
+        </w:rPr>
+        <w:t xml:space="preserve"> </w:t>
+      </w:r>
+      <w:proofErr w:type="spellStart"/>
+      <w:r>
+        <w:rPr>
+          <w:sz w:val="24"/>
+          <w:szCs w:val="24"/>
+        </w:rPr>
+        <w:t>body-parser</w:t>
+      </w:r>
+      <w:proofErr w:type="spellEnd"/>
+    </w:p>
+    <w:p>
+      <w:pPr>
+        <w:rPr>
+          <w:sz w:val="24"/>
+          <w:szCs w:val="24"/>
+        </w:rPr>
+      </w:pPr>
+      <w:r>
+        <w:rPr>
+          <w:sz w:val="24"/>
+          <w:szCs w:val="24"/>
+        </w:rPr>
+        <w:t xml:space="preserve">- </w:t>
+      </w:r>
+      <w:proofErr w:type="spellStart"/>
+      <w:r>
+        <w:rPr>
+          <w:sz w:val="24"/>
+          <w:szCs w:val="24"/>
+        </w:rPr>
+        <w:t>Nodemon</w:t>
+      </w:r>
+      <w:proofErr w:type="spellEnd"/>
+      <w:r>
+        <w:rPr>
+          <w:sz w:val="24"/>
+          <w:szCs w:val="24"/>
+        </w:rPr>
+        <w:t xml:space="preserve"> =&gt; </w:t>
+      </w:r>
+      <w:proofErr w:type="spellStart"/>
+      <w:r>
+        <w:rPr>
+          <w:sz w:val="24"/>
+          <w:szCs w:val="24"/>
+        </w:rPr>
+        <w:t>npm</w:t>
+      </w:r>
+      <w:proofErr w:type="spellEnd"/>
+      <w:r>
+        <w:rPr>
+          <w:sz w:val="24"/>
+          <w:szCs w:val="24"/>
+        </w:rPr>
+        <w:t xml:space="preserve"> --</w:t>
+      </w:r>
+      <w:proofErr w:type="spellStart"/>
+      <w:r>
+        <w:rPr>
+          <w:sz w:val="24"/>
+          <w:szCs w:val="24"/>
+        </w:rPr>
+        <w:t>save-dev</w:t>
+      </w:r>
+      <w:proofErr w:type="spellEnd"/>
+      <w:r>
+        <w:rPr>
+          <w:sz w:val="24"/>
+          <w:szCs w:val="24"/>
+        </w:rPr>
+        <w:t xml:space="preserve"> </w:t>
+      </w:r>
+      <w:proofErr w:type="spellStart"/>
+      <w:r>
+        <w:rPr>
+          <w:sz w:val="24"/>
+          <w:szCs w:val="24"/>
+        </w:rPr>
+        <w:t>install</w:t>
+      </w:r>
+      <w:proofErr w:type="spellEnd"/>
+      <w:r>
+        <w:rPr>
+          <w:sz w:val="24"/>
+          <w:szCs w:val="24"/>
+        </w:rPr>
+        <w:t xml:space="preserve"> </w:t>
+      </w:r>
+      <w:proofErr w:type="spellStart"/>
+      <w:r>
+        <w:rPr>
+          <w:sz w:val="24"/>
+          <w:szCs w:val="24"/>
+        </w:rPr>
+        <w:t>nodemon</w:t>
+      </w:r>
+      <w:proofErr w:type="spellEnd"/>
+    </w:p>
+    <w:p>
+      <w:pPr>
+        <w:rPr>
+          <w:sz w:val="24"/>
+          <w:szCs w:val="24"/>
+        </w:rPr>
+      </w:pPr>
+      <w:r>
+        <w:rPr>
+          <w:sz w:val="24"/>
+          <w:szCs w:val="24"/>
+        </w:rPr>
+        <w:t xml:space="preserve">- MySQL2 =&gt; </w:t>
+      </w:r>
+      <w:proofErr w:type="spellStart"/>
+      <w:r>
+        <w:rPr>
+          <w:sz w:val="24"/>
+          <w:szCs w:val="24"/>
+        </w:rPr>
+        <w:t>npm</w:t>
+      </w:r>
+      <w:proofErr w:type="spellEnd"/>
+      <w:r>
+        <w:rPr>
+          <w:sz w:val="24"/>
+          <w:szCs w:val="24"/>
+        </w:rPr>
+        <w:t xml:space="preserve"> </w:t>
+      </w:r>
+      <w:proofErr w:type="spellStart"/>
+      <w:r>
+        <w:rPr>
+          <w:sz w:val="24"/>
+          <w:szCs w:val="24"/>
+        </w:rPr>
+        <w:t>install</w:t>
+      </w:r>
+      <w:proofErr w:type="spellEnd"/>
+      <w:r>
+        <w:rPr>
+          <w:sz w:val="24"/>
+          <w:szCs w:val="24"/>
+        </w:rPr>
+        <w:t xml:space="preserve"> mysql2</w:t>
+      </w:r>
+    </w:p>
+    <w:p>
+      <w:pPr>
+        <w:rPr>
+          <w:sz w:val="24"/>
+          <w:szCs w:val="24"/>
+          <w:u w:val="single"/>
+        </w:rPr>
+      </w:pPr>
+      <w:r>
+        <w:rPr>
+          <w:sz w:val="24"/>
+          <w:szCs w:val="24"/>
+        </w:rPr>
+        <w:t xml:space="preserve">- </w:t>
+      </w:r>
+      <w:proofErr w:type="spellStart"/>
+      <w:r>
+        <w:rPr>
+          <w:sz w:val="24"/>
+          <w:szCs w:val="24"/>
+        </w:rPr>
+        <w:t>Sequelize</w:t>
+      </w:r>
+      <w:proofErr w:type="spellEnd"/>
+      <w:r>
+        <w:rPr>
+          <w:sz w:val="24"/>
+          <w:szCs w:val="24"/>
+        </w:rPr>
+        <w:t xml:space="preserve"> </w:t>
+      </w:r>
+      <w:proofErr w:type="spellStart"/>
+      <w:r>
+        <w:rPr>
+          <w:sz w:val="24"/>
+          <w:szCs w:val="24"/>
+        </w:rPr>
+        <w:t>Sequelize-cli</w:t>
+      </w:r>
+      <w:proofErr w:type="spellEnd"/>
+      <w:r>
+        <w:rPr>
+          <w:sz w:val="24"/>
+          <w:szCs w:val="24"/>
+        </w:rPr>
+        <w:t xml:space="preserve"> Path =&gt; </w:t>
+      </w:r>
+      <w:proofErr w:type="spellStart"/>
+      <w:r>
+        <w:rPr>
+          <w:sz w:val="24"/>
+          <w:szCs w:val="24"/>
+        </w:rPr>
+        <w:t>npm</w:t>
+      </w:r>
+      <w:proofErr w:type="spellEnd"/>
+      <w:r>
+        <w:rPr>
+          <w:sz w:val="24"/>
+          <w:szCs w:val="24"/>
+        </w:rPr>
+        <w:t xml:space="preserve"> </w:t>
+      </w:r>
+      <w:proofErr w:type="spellStart"/>
+      <w:r>
+        <w:rPr>
+          <w:sz w:val="24"/>
+          <w:szCs w:val="24"/>
+        </w:rPr>
+        <w:t>install</w:t>
+      </w:r>
+      <w:proofErr w:type="spellEnd"/>
+      <w:r>
+        <w:rPr>
+          <w:sz w:val="24"/>
+          <w:szCs w:val="24"/>
+        </w:rPr>
+        <w:t xml:space="preserve"> </w:t>
+      </w:r>
+      <w:proofErr w:type="spellStart"/>
+      <w:r>
+        <w:rPr>
+          <w:sz w:val="24"/>
+          <w:szCs w:val="24"/>
+        </w:rPr>
+        <w:t>sequelize</w:t>
+      </w:r>
+      <w:proofErr w:type="spellEnd"/>
+      <w:r>
+        <w:rPr>
+          <w:sz w:val="24"/>
+          <w:szCs w:val="24"/>
+        </w:rPr>
+        <w:t xml:space="preserve"> </w:t>
+      </w:r>
+      <w:proofErr w:type="spellStart"/>
+      <w:r>
+        <w:rPr>
+          <w:sz w:val="24"/>
+          <w:szCs w:val="24"/>
+        </w:rPr>
+        <w:t>sequelize-cli</w:t>
+      </w:r>
+      <w:proofErr w:type="spellEnd"/>
+      <w:r>
+        <w:rPr>
+          <w:sz w:val="24"/>
+          <w:szCs w:val="24"/>
+        </w:rPr>
+        <w:t xml:space="preserve"> path</w:t>
+      </w:r>
+    </w:p>
+    <w:p>
+      <w:pPr>
+        <w:rPr>
+          <w:u w:val="single"/>
+        </w:rPr>
+      </w:pPr>
+    </w:p>
+    <w:p>
+      <w:pPr>
+        <w:rPr>
+          <w:u w:val="single"/>
+        </w:rPr>
+      </w:pPr>
+    </w:p>
+    <w:p>
+      <w:pPr>
+        <w:rPr>
+          <w:u w:val="single"/>
+        </w:rPr>
+      </w:pPr>
+    </w:p>
+    <w:p>
+      <w:pPr>
+        <w:rPr>
+          <w:u w:val="single"/>
+        </w:rPr>
+      </w:pPr>
+    </w:p>
+    <w:p>
+      <w:pPr>
+        <w:rPr>
+          <w:u w:val="single"/>
+        </w:rPr>
+      </w:pPr>
+    </w:p>
+    <w:p>
+      <w:pPr>
+        <w:rPr>
+          <w:u w:val="single"/>
+        </w:rPr>
+      </w:pPr>
     </w:p>
     <w:p/>
     <w:p>
       <w:pPr>
         <w:rPr>
-          <w:b/>
-          <w:sz w:val="32"/>
-          <w:szCs w:val="32"/>
-        </w:rPr>
-      </w:pPr>
-      <w:r>
-        <w:rPr>
-          <w:b/>
-          <w:sz w:val="32"/>
-          <w:szCs w:val="32"/>
-        </w:rPr>
-        <w:t>Preparar ambiente de desenvolvimento</w:t>
-      </w:r>
-    </w:p>
-    <w:p>
-      <w:pPr>
-        <w:rPr>
-          <w:sz w:val="24"/>
-          <w:szCs w:val="24"/>
-        </w:rPr>
-      </w:pPr>
-      <w:r>
-        <w:rPr>
-          <w:sz w:val="24"/>
-          <w:szCs w:val="24"/>
-        </w:rPr>
-        <w:t xml:space="preserve">- </w:t>
-      </w:r>
-      <w:proofErr w:type="spellStart"/>
-      <w:r>
-        <w:rPr>
-          <w:sz w:val="24"/>
-          <w:szCs w:val="24"/>
-        </w:rPr>
-        <w:t>NodeJS</w:t>
-      </w:r>
-      <w:proofErr w:type="spellEnd"/>
-      <w:r>
-        <w:rPr>
-          <w:sz w:val="24"/>
-          <w:szCs w:val="24"/>
-        </w:rPr>
-        <w:t xml:space="preserve"> LTS - https://nodejs.org/en/download/</w:t>
-      </w:r>
-    </w:p>
-    <w:p>
-      <w:pPr>
-        <w:rPr>
-          <w:sz w:val="24"/>
-          <w:szCs w:val="24"/>
-        </w:rPr>
-      </w:pPr>
-      <w:r>
-        <w:rPr>
-          <w:sz w:val="24"/>
-          <w:szCs w:val="24"/>
-        </w:rPr>
-        <w:t xml:space="preserve">- </w:t>
-      </w:r>
-      <w:proofErr w:type="spellStart"/>
-      <w:r>
-        <w:rPr>
-          <w:sz w:val="24"/>
-          <w:szCs w:val="24"/>
-        </w:rPr>
-        <w:t>MySql</w:t>
-      </w:r>
-      <w:proofErr w:type="spellEnd"/>
-      <w:r>
-        <w:rPr>
-          <w:sz w:val="24"/>
-          <w:szCs w:val="24"/>
-        </w:rPr>
-        <w:t xml:space="preserve"> - https://www.mysql.com/products/workbench/</w:t>
-      </w:r>
-      <w:r>
-        <w:rPr>
-          <w:sz w:val="24"/>
-          <w:szCs w:val="24"/>
-        </w:rPr>
-        <w:t xml:space="preserve"> </w:t>
-      </w:r>
-    </w:p>
-    <w:p>
-      <w:pPr>
-        <w:rPr>
-          <w:sz w:val="24"/>
-          <w:szCs w:val="24"/>
-        </w:rPr>
-      </w:pPr>
-      <w:r>
-        <w:rPr>
-          <w:b/>
-          <w:sz w:val="24"/>
-          <w:szCs w:val="24"/>
-        </w:rPr>
-        <w:t>OBS</w:t>
-      </w:r>
-      <w:r>
-        <w:rPr>
-          <w:sz w:val="24"/>
-          <w:szCs w:val="24"/>
-        </w:rPr>
-        <w:t xml:space="preserve">: Utilizar banco de dados conforme a necessidade </w:t>
-      </w:r>
-      <w:r>
-        <w:rPr>
-          <w:sz w:val="24"/>
-          <w:szCs w:val="24"/>
-        </w:rPr>
-        <w:t>do projeto.</w:t>
-      </w:r>
-    </w:p>
-    <w:p>
-      <w:pPr>
-        <w:rPr>
-          <w:sz w:val="24"/>
-          <w:szCs w:val="24"/>
           <w:u w:val="single"/>
         </w:rPr>
       </w:pPr>
@@ -281,444 +784,9 @@
     <w:p>
       <w:pPr>
         <w:rPr>
-          <w:b/>
-          <w:sz w:val="32"/>
-          <w:szCs w:val="32"/>
-        </w:rPr>
-      </w:pPr>
-      <w:proofErr w:type="spellStart"/>
-      <w:r>
-        <w:rPr>
-          <w:b/>
-          <w:sz w:val="32"/>
-          <w:szCs w:val="32"/>
-        </w:rPr>
-        <w:t>NodeJS</w:t>
-      </w:r>
-      <w:proofErr w:type="spellEnd"/>
-      <w:r>
-        <w:rPr>
-          <w:b/>
-          <w:sz w:val="32"/>
-          <w:szCs w:val="32"/>
-        </w:rPr>
-        <w:t xml:space="preserve"> </w:t>
-      </w:r>
-      <w:proofErr w:type="spellStart"/>
-      <w:r>
-        <w:rPr>
-          <w:b/>
-          <w:sz w:val="32"/>
-          <w:szCs w:val="32"/>
-        </w:rPr>
-        <w:t>package</w:t>
-      </w:r>
-      <w:proofErr w:type="spellEnd"/>
-      <w:r>
-        <w:rPr>
-          <w:b/>
-          <w:sz w:val="32"/>
-          <w:szCs w:val="32"/>
-        </w:rPr>
-        <w:t>:</w:t>
-      </w:r>
-    </w:p>
-    <w:p>
-      <w:pPr>
-        <w:rPr>
-          <w:sz w:val="24"/>
-          <w:szCs w:val="24"/>
-        </w:rPr>
-      </w:pPr>
-      <w:r>
-        <w:rPr>
-          <w:sz w:val="24"/>
-          <w:szCs w:val="24"/>
-        </w:rPr>
-        <w:t>Importar pacotes, ao projeto após ser clonado do GitHub</w:t>
-      </w:r>
-      <w:r>
-        <w:rPr>
-          <w:sz w:val="24"/>
-          <w:szCs w:val="24"/>
-        </w:rPr>
-        <w:t xml:space="preserve"> </w:t>
-      </w:r>
-    </w:p>
-    <w:p>
-      <w:pPr>
-        <w:rPr>
-          <w:sz w:val="24"/>
-          <w:szCs w:val="24"/>
-        </w:rPr>
-      </w:pPr>
-      <w:r>
-        <w:rPr>
-          <w:sz w:val="24"/>
-          <w:szCs w:val="24"/>
-        </w:rPr>
-        <w:t xml:space="preserve">- Express =&gt; </w:t>
-      </w:r>
-      <w:proofErr w:type="spellStart"/>
-      <w:r>
-        <w:rPr>
-          <w:sz w:val="24"/>
-          <w:szCs w:val="24"/>
-        </w:rPr>
-        <w:t>npm</w:t>
-      </w:r>
-      <w:proofErr w:type="spellEnd"/>
-      <w:r>
-        <w:rPr>
-          <w:sz w:val="24"/>
-          <w:szCs w:val="24"/>
-        </w:rPr>
-        <w:t xml:space="preserve"> </w:t>
-      </w:r>
-      <w:proofErr w:type="spellStart"/>
-      <w:r>
-        <w:rPr>
-          <w:sz w:val="24"/>
-          <w:szCs w:val="24"/>
-        </w:rPr>
-        <w:t>install</w:t>
-      </w:r>
-      <w:proofErr w:type="spellEnd"/>
-      <w:r>
-        <w:rPr>
-          <w:sz w:val="24"/>
-          <w:szCs w:val="24"/>
-        </w:rPr>
-        <w:t xml:space="preserve"> </w:t>
-      </w:r>
-      <w:proofErr w:type="spellStart"/>
-      <w:r>
-        <w:rPr>
-          <w:sz w:val="24"/>
-          <w:szCs w:val="24"/>
-        </w:rPr>
-        <w:t>express</w:t>
-      </w:r>
-      <w:proofErr w:type="spellEnd"/>
-    </w:p>
-    <w:p>
-      <w:pPr>
-        <w:rPr>
-          <w:sz w:val="24"/>
-          <w:szCs w:val="24"/>
-        </w:rPr>
-      </w:pPr>
-      <w:r>
-        <w:rPr>
-          <w:sz w:val="24"/>
-          <w:szCs w:val="24"/>
-        </w:rPr>
-        <w:t xml:space="preserve">- </w:t>
-      </w:r>
-      <w:proofErr w:type="spellStart"/>
-      <w:r>
-        <w:rPr>
-          <w:sz w:val="24"/>
-          <w:szCs w:val="24"/>
-        </w:rPr>
-        <w:t>Body-parser</w:t>
-      </w:r>
-      <w:proofErr w:type="spellEnd"/>
-      <w:r>
-        <w:rPr>
-          <w:sz w:val="24"/>
-          <w:szCs w:val="24"/>
-        </w:rPr>
-        <w:t xml:space="preserve"> =&gt; </w:t>
-      </w:r>
-      <w:proofErr w:type="spellStart"/>
-      <w:r>
-        <w:rPr>
-          <w:sz w:val="24"/>
-          <w:szCs w:val="24"/>
-        </w:rPr>
-        <w:t>npm</w:t>
-      </w:r>
-      <w:proofErr w:type="spellEnd"/>
-      <w:r>
-        <w:rPr>
-          <w:sz w:val="24"/>
-          <w:szCs w:val="24"/>
-        </w:rPr>
-        <w:t xml:space="preserve"> </w:t>
-      </w:r>
-      <w:proofErr w:type="spellStart"/>
-      <w:r>
-        <w:rPr>
-          <w:sz w:val="24"/>
-          <w:szCs w:val="24"/>
-        </w:rPr>
-        <w:t>install</w:t>
-      </w:r>
-      <w:proofErr w:type="spellEnd"/>
-      <w:r>
-        <w:rPr>
-          <w:sz w:val="24"/>
-          <w:szCs w:val="24"/>
-        </w:rPr>
-        <w:t xml:space="preserve"> </w:t>
-      </w:r>
-      <w:proofErr w:type="spellStart"/>
-      <w:r>
-        <w:rPr>
-          <w:sz w:val="24"/>
-          <w:szCs w:val="24"/>
-        </w:rPr>
-        <w:t>body-parser</w:t>
-      </w:r>
-      <w:proofErr w:type="spellEnd"/>
-    </w:p>
-    <w:p>
-      <w:pPr>
-        <w:rPr>
-          <w:sz w:val="24"/>
-          <w:szCs w:val="24"/>
-        </w:rPr>
-      </w:pPr>
-      <w:r>
-        <w:rPr>
-          <w:sz w:val="24"/>
-          <w:szCs w:val="24"/>
-        </w:rPr>
-        <w:t xml:space="preserve">- </w:t>
-      </w:r>
-      <w:proofErr w:type="spellStart"/>
-      <w:r>
-        <w:rPr>
-          <w:sz w:val="24"/>
-          <w:szCs w:val="24"/>
-        </w:rPr>
-        <w:t>Nodemon</w:t>
-      </w:r>
-      <w:proofErr w:type="spellEnd"/>
-      <w:r>
-        <w:rPr>
-          <w:sz w:val="24"/>
-          <w:szCs w:val="24"/>
-        </w:rPr>
-        <w:t xml:space="preserve"> =&gt; </w:t>
-      </w:r>
-      <w:proofErr w:type="spellStart"/>
-      <w:r>
-        <w:rPr>
-          <w:sz w:val="24"/>
-          <w:szCs w:val="24"/>
-        </w:rPr>
-        <w:t>npm</w:t>
-      </w:r>
-      <w:proofErr w:type="spellEnd"/>
-      <w:r>
-        <w:rPr>
-          <w:sz w:val="24"/>
-          <w:szCs w:val="24"/>
-        </w:rPr>
-        <w:t xml:space="preserve"> --</w:t>
-      </w:r>
-      <w:proofErr w:type="spellStart"/>
-      <w:r>
-        <w:rPr>
-          <w:sz w:val="24"/>
-          <w:szCs w:val="24"/>
-        </w:rPr>
-        <w:t>save-dev</w:t>
-      </w:r>
-      <w:proofErr w:type="spellEnd"/>
-      <w:r>
-        <w:rPr>
-          <w:sz w:val="24"/>
-          <w:szCs w:val="24"/>
-        </w:rPr>
-        <w:t xml:space="preserve"> </w:t>
-      </w:r>
-      <w:proofErr w:type="spellStart"/>
-      <w:r>
-        <w:rPr>
-          <w:sz w:val="24"/>
-          <w:szCs w:val="24"/>
-        </w:rPr>
-        <w:t>install</w:t>
-      </w:r>
-      <w:proofErr w:type="spellEnd"/>
-      <w:r>
-        <w:rPr>
-          <w:sz w:val="24"/>
-          <w:szCs w:val="24"/>
-        </w:rPr>
-        <w:t xml:space="preserve"> </w:t>
-      </w:r>
-      <w:proofErr w:type="spellStart"/>
-      <w:r>
-        <w:rPr>
-          <w:sz w:val="24"/>
-          <w:szCs w:val="24"/>
-        </w:rPr>
-        <w:t>nodemon</w:t>
-      </w:r>
-      <w:proofErr w:type="spellEnd"/>
-    </w:p>
-    <w:p>
-      <w:pPr>
-        <w:rPr>
-          <w:sz w:val="24"/>
-          <w:szCs w:val="24"/>
-        </w:rPr>
-      </w:pPr>
-      <w:r>
-        <w:rPr>
-          <w:sz w:val="24"/>
-          <w:szCs w:val="24"/>
-        </w:rPr>
-        <w:t xml:space="preserve">- MySQL2 =&gt; </w:t>
-      </w:r>
-      <w:proofErr w:type="spellStart"/>
-      <w:r>
-        <w:rPr>
-          <w:sz w:val="24"/>
-          <w:szCs w:val="24"/>
-        </w:rPr>
-        <w:t>npm</w:t>
-      </w:r>
-      <w:proofErr w:type="spellEnd"/>
-      <w:r>
-        <w:rPr>
-          <w:sz w:val="24"/>
-          <w:szCs w:val="24"/>
-        </w:rPr>
-        <w:t xml:space="preserve"> </w:t>
-      </w:r>
-      <w:proofErr w:type="spellStart"/>
-      <w:r>
-        <w:rPr>
-          <w:sz w:val="24"/>
-          <w:szCs w:val="24"/>
-        </w:rPr>
-        <w:t>install</w:t>
-      </w:r>
-      <w:proofErr w:type="spellEnd"/>
-      <w:r>
-        <w:rPr>
-          <w:sz w:val="24"/>
-          <w:szCs w:val="24"/>
-        </w:rPr>
-        <w:t xml:space="preserve"> mysql2</w:t>
-      </w:r>
-    </w:p>
-    <w:p>
-      <w:pPr>
-        <w:rPr>
-          <w:sz w:val="24"/>
-          <w:szCs w:val="24"/>
           <w:u w:val="single"/>
         </w:rPr>
       </w:pPr>
-      <w:r>
-        <w:rPr>
-          <w:sz w:val="24"/>
-          <w:szCs w:val="24"/>
-        </w:rPr>
-        <w:t xml:space="preserve">- </w:t>
-      </w:r>
-      <w:proofErr w:type="spellStart"/>
-      <w:r>
-        <w:rPr>
-          <w:sz w:val="24"/>
-          <w:szCs w:val="24"/>
-        </w:rPr>
-        <w:t>Sequelize</w:t>
-      </w:r>
-      <w:proofErr w:type="spellEnd"/>
-      <w:r>
-        <w:rPr>
-          <w:sz w:val="24"/>
-          <w:szCs w:val="24"/>
-        </w:rPr>
-        <w:t xml:space="preserve"> </w:t>
-      </w:r>
-      <w:proofErr w:type="spellStart"/>
-      <w:r>
-        <w:rPr>
-          <w:sz w:val="24"/>
-          <w:szCs w:val="24"/>
-        </w:rPr>
-        <w:t>Sequelize-cli</w:t>
-      </w:r>
-      <w:proofErr w:type="spellEnd"/>
-      <w:r>
-        <w:rPr>
-          <w:sz w:val="24"/>
-          <w:szCs w:val="24"/>
-        </w:rPr>
-        <w:t xml:space="preserve"> Path =&gt; </w:t>
-      </w:r>
-      <w:proofErr w:type="spellStart"/>
-      <w:r>
-        <w:rPr>
-          <w:sz w:val="24"/>
-          <w:szCs w:val="24"/>
-        </w:rPr>
-        <w:t>npm</w:t>
-      </w:r>
-      <w:proofErr w:type="spellEnd"/>
-      <w:r>
-        <w:rPr>
-          <w:sz w:val="24"/>
-          <w:szCs w:val="24"/>
-        </w:rPr>
-        <w:t xml:space="preserve"> </w:t>
-      </w:r>
-      <w:proofErr w:type="spellStart"/>
-      <w:r>
-        <w:rPr>
-          <w:sz w:val="24"/>
-          <w:szCs w:val="24"/>
-        </w:rPr>
-        <w:t>install</w:t>
-      </w:r>
-      <w:proofErr w:type="spellEnd"/>
-      <w:r>
-        <w:rPr>
-          <w:sz w:val="24"/>
-          <w:szCs w:val="24"/>
-        </w:rPr>
-        <w:t xml:space="preserve"> </w:t>
-      </w:r>
-      <w:proofErr w:type="spellStart"/>
-      <w:r>
-        <w:rPr>
-          <w:sz w:val="24"/>
-          <w:szCs w:val="24"/>
-        </w:rPr>
-        <w:t>sequelize</w:t>
-      </w:r>
-      <w:proofErr w:type="spellEnd"/>
-      <w:r>
-        <w:rPr>
-          <w:sz w:val="24"/>
-          <w:szCs w:val="24"/>
-        </w:rPr>
-        <w:t xml:space="preserve"> </w:t>
-      </w:r>
-      <w:proofErr w:type="spellStart"/>
-      <w:r>
-        <w:rPr>
-          <w:sz w:val="24"/>
-          <w:szCs w:val="24"/>
-        </w:rPr>
-        <w:t>sequelize-cli</w:t>
-      </w:r>
-      <w:proofErr w:type="spellEnd"/>
-      <w:r>
-        <w:rPr>
-          <w:sz w:val="24"/>
-          <w:szCs w:val="24"/>
-        </w:rPr>
-        <w:t xml:space="preserve"> path</w:t>
-      </w:r>
     </w:p>
     <w:p>
       <w:pPr>
@@ -737,75 +805,17 @@
     <w:p>
       <w:pPr>
         <w:rPr>
-          <w:u w:val="single"/>
-        </w:rPr>
-      </w:pPr>
-    </w:p>
-    <w:p>
-      <w:pPr>
-        <w:rPr>
-          <w:u w:val="single"/>
-        </w:rPr>
-      </w:pPr>
-    </w:p>
-    <w:p>
-      <w:pPr>
-        <w:rPr>
-          <w:u w:val="single"/>
-        </w:rPr>
-      </w:pPr>
-    </w:p>
-    <w:p>
-      <w:pPr>
-        <w:rPr>
-          <w:u w:val="single"/>
-        </w:rPr>
-      </w:pPr>
-    </w:p>
-    <w:p/>
-    <w:p>
-      <w:pPr>
-        <w:rPr>
-          <w:u w:val="single"/>
-        </w:rPr>
-      </w:pPr>
-    </w:p>
-    <w:p>
-      <w:pPr>
-        <w:rPr>
-          <w:u w:val="single"/>
-        </w:rPr>
-      </w:pPr>
-    </w:p>
-    <w:p>
-      <w:pPr>
-        <w:rPr>
-          <w:u w:val="single"/>
-        </w:rPr>
-      </w:pPr>
-    </w:p>
-    <w:p>
-      <w:pPr>
-        <w:rPr>
-          <w:u w:val="single"/>
-        </w:rPr>
-      </w:pPr>
-    </w:p>
-    <w:p>
-      <w:pPr>
-        <w:rPr>
-          <w:b/>
-          <w:sz w:val="32"/>
-          <w:szCs w:val="32"/>
-        </w:rPr>
-      </w:pPr>
-      <w:r>
-        <w:rPr>
-          <w:b/>
-          <w:sz w:val="32"/>
-          <w:szCs w:val="32"/>
-        </w:rPr>
-        <w:lastRenderedPageBreak/>
+          <w:b/>
+          <w:sz w:val="32"/>
+          <w:szCs w:val="32"/>
+        </w:rPr>
+      </w:pPr>
+      <w:r>
+        <w:rPr>
+          <w:b/>
+          <w:sz w:val="32"/>
+          <w:szCs w:val="32"/>
+        </w:rPr>
         <w:t xml:space="preserve">Configurações do </w:t>
       </w:r>
       <w:r>

</xml_diff>